<commit_message>
Updates to DSD and UML diagrams
This is the version submitted for the DSD Assignment
</commit_message>
<xml_diff>
--- a/Design_Specification_Document.docx
+++ b/Design_Specification_Document.docx
@@ -548,6 +548,9 @@
         </w:tc>
       </w:tr>
       <w:tr>
+        <w:trPr>
+          <w:trHeight w:val="390"/>
+        </w:trPr>
         <w:tc>
           <w:tcPr>
             <w:tcW w:w="1277" w:type="dxa"/>
@@ -1220,6 +1223,155 @@
                 <w:szCs w:val="24"/>
               </w:rPr>
               <w:t>Daniel Jensen</w:t>
+            </w:r>
+          </w:p>
+        </w:tc>
+      </w:tr>
+      <w:tr>
+        <w:tc>
+          <w:tcPr>
+            <w:tcW w:w="1277" w:type="dxa"/>
+            <w:tcBorders>
+              <w:top w:val="single" w:sz="6" w:space="0" w:color="000000"/>
+              <w:left w:val="single" w:sz="6" w:space="0" w:color="000000"/>
+              <w:bottom w:val="single" w:sz="6" w:space="0" w:color="000000"/>
+            </w:tcBorders>
+            <w:shd w:val="clear" w:color="auto" w:fill="E5E5E5"/>
+          </w:tcPr>
+          <w:p>
+            <w:pPr>
+              <w:pStyle w:val="TableText"/>
+              <w:snapToGrid w:val="0"/>
+              <w:rPr>
+                <w:rFonts w:asciiTheme="minorHAnsi" w:hAnsiTheme="minorHAnsi" w:cstheme="minorHAnsi"/>
+                <w:color w:val="000000"/>
+                <w:sz w:val="24"/>
+                <w:szCs w:val="24"/>
+              </w:rPr>
+            </w:pPr>
+            <w:r>
+              <w:rPr>
+                <w:rFonts w:asciiTheme="minorHAnsi" w:hAnsiTheme="minorHAnsi" w:cstheme="minorHAnsi"/>
+                <w:color w:val="000000"/>
+                <w:sz w:val="24"/>
+                <w:szCs w:val="24"/>
+              </w:rPr>
+              <w:t>0</w:t>
+            </w:r>
+            <w:r>
+              <w:rPr>
+                <w:rFonts w:asciiTheme="minorHAnsi" w:hAnsiTheme="minorHAnsi" w:cstheme="minorHAnsi"/>
+                <w:color w:val="000000"/>
+                <w:sz w:val="24"/>
+                <w:szCs w:val="24"/>
+              </w:rPr>
+              <w:t>7/18/2022</w:t>
+            </w:r>
+          </w:p>
+        </w:tc>
+        <w:tc>
+          <w:tcPr>
+            <w:tcW w:w="1081" w:type="dxa"/>
+            <w:tcBorders>
+              <w:top w:val="single" w:sz="6" w:space="0" w:color="000000"/>
+              <w:left w:val="single" w:sz="6" w:space="0" w:color="000000"/>
+              <w:bottom w:val="single" w:sz="6" w:space="0" w:color="000000"/>
+            </w:tcBorders>
+            <w:shd w:val="clear" w:color="auto" w:fill="E5E5E5"/>
+          </w:tcPr>
+          <w:p>
+            <w:pPr>
+              <w:pStyle w:val="TableText"/>
+              <w:snapToGrid w:val="0"/>
+              <w:rPr>
+                <w:rFonts w:asciiTheme="minorHAnsi" w:hAnsiTheme="minorHAnsi" w:cstheme="minorHAnsi"/>
+                <w:color w:val="000000"/>
+                <w:sz w:val="24"/>
+                <w:szCs w:val="24"/>
+              </w:rPr>
+            </w:pPr>
+            <w:r>
+              <w:rPr>
+                <w:rFonts w:asciiTheme="minorHAnsi" w:hAnsiTheme="minorHAnsi" w:cstheme="minorHAnsi"/>
+                <w:color w:val="000000"/>
+                <w:sz w:val="24"/>
+                <w:szCs w:val="24"/>
+              </w:rPr>
+              <w:t>1.1.2</w:t>
+            </w:r>
+          </w:p>
+        </w:tc>
+        <w:tc>
+          <w:tcPr>
+            <w:tcW w:w="3813" w:type="dxa"/>
+            <w:tcBorders>
+              <w:top w:val="single" w:sz="6" w:space="0" w:color="000000"/>
+              <w:left w:val="single" w:sz="6" w:space="0" w:color="000000"/>
+              <w:bottom w:val="single" w:sz="6" w:space="0" w:color="000000"/>
+            </w:tcBorders>
+            <w:shd w:val="clear" w:color="auto" w:fill="E5E5E5"/>
+          </w:tcPr>
+          <w:p>
+            <w:pPr>
+              <w:pStyle w:val="TableText"/>
+              <w:snapToGrid w:val="0"/>
+              <w:rPr>
+                <w:rFonts w:asciiTheme="minorHAnsi" w:hAnsiTheme="minorHAnsi" w:cstheme="minorHAnsi"/>
+                <w:color w:val="000000"/>
+                <w:sz w:val="24"/>
+                <w:szCs w:val="24"/>
+              </w:rPr>
+            </w:pPr>
+            <w:r>
+              <w:rPr>
+                <w:rFonts w:asciiTheme="minorHAnsi" w:hAnsiTheme="minorHAnsi" w:cstheme="minorHAnsi"/>
+                <w:color w:val="000000"/>
+                <w:sz w:val="24"/>
+                <w:szCs w:val="24"/>
+              </w:rPr>
+              <w:t>Added</w:t>
+            </w:r>
+            <w:r>
+              <w:rPr>
+                <w:rFonts w:asciiTheme="minorHAnsi" w:hAnsiTheme="minorHAnsi" w:cstheme="minorHAnsi"/>
+                <w:color w:val="000000"/>
+                <w:sz w:val="24"/>
+                <w:szCs w:val="24"/>
+              </w:rPr>
+              <w:t xml:space="preserve"> UML class design and flows</w:t>
+            </w:r>
+          </w:p>
+        </w:tc>
+        <w:tc>
+          <w:tcPr>
+            <w:tcW w:w="2591" w:type="dxa"/>
+            <w:tcBorders>
+              <w:top w:val="single" w:sz="6" w:space="0" w:color="000000"/>
+              <w:left w:val="single" w:sz="6" w:space="0" w:color="000000"/>
+              <w:bottom w:val="single" w:sz="6" w:space="0" w:color="000000"/>
+              <w:right w:val="single" w:sz="6" w:space="0" w:color="000000"/>
+            </w:tcBorders>
+            <w:shd w:val="clear" w:color="auto" w:fill="E5E5E5"/>
+          </w:tcPr>
+          <w:p>
+            <w:pPr>
+              <w:pStyle w:val="TableText"/>
+              <w:snapToGrid w:val="0"/>
+              <w:rPr>
+                <w:rFonts w:asciiTheme="minorHAnsi" w:hAnsiTheme="minorHAnsi" w:cstheme="minorHAnsi"/>
+                <w:color w:val="000000"/>
+                <w:sz w:val="24"/>
+                <w:szCs w:val="24"/>
+              </w:rPr>
+            </w:pPr>
+            <w:r>
+              <w:rPr>
+                <w:rFonts w:asciiTheme="minorHAnsi" w:hAnsiTheme="minorHAnsi" w:cstheme="minorHAnsi"/>
+                <w:color w:val="000000"/>
+                <w:sz w:val="24"/>
+                <w:szCs w:val="24"/>
+              </w:rPr>
+              <w:t>Aastha Sharma</w:t>
             </w:r>
           </w:p>
         </w:tc>
@@ -2376,132 +2528,7 @@
           </w:p>
         </w:tc>
       </w:tr>
-      <w:tr>
-        <w:tc>
-          <w:tcPr>
-            <w:tcW w:w="1277" w:type="dxa"/>
-            <w:tcBorders>
-              <w:top w:val="single" w:sz="6" w:space="0" w:color="000000"/>
-              <w:left w:val="single" w:sz="6" w:space="0" w:color="000000"/>
-              <w:bottom w:val="single" w:sz="6" w:space="0" w:color="000000"/>
-            </w:tcBorders>
-            <w:shd w:val="clear" w:color="auto" w:fill="E5E5E5"/>
-          </w:tcPr>
-          <w:p>
-            <w:pPr>
-              <w:pStyle w:val="TableText"/>
-              <w:snapToGrid w:val="0"/>
-              <w:rPr>
-                <w:rFonts w:asciiTheme="minorHAnsi" w:hAnsiTheme="minorHAnsi" w:cstheme="minorHAnsi"/>
-                <w:color w:val="000000"/>
-                <w:sz w:val="24"/>
-                <w:szCs w:val="24"/>
-                <w:u w:val="single"/>
-              </w:rPr>
-            </w:pPr>
-          </w:p>
-        </w:tc>
-        <w:tc>
-          <w:tcPr>
-            <w:tcW w:w="1081" w:type="dxa"/>
-            <w:tcBorders>
-              <w:top w:val="single" w:sz="6" w:space="0" w:color="000000"/>
-              <w:left w:val="single" w:sz="6" w:space="0" w:color="000000"/>
-              <w:bottom w:val="single" w:sz="6" w:space="0" w:color="000000"/>
-            </w:tcBorders>
-            <w:shd w:val="clear" w:color="auto" w:fill="E5E5E5"/>
-          </w:tcPr>
-          <w:p>
-            <w:pPr>
-              <w:pStyle w:val="TableText"/>
-              <w:snapToGrid w:val="0"/>
-              <w:rPr>
-                <w:rFonts w:asciiTheme="minorHAnsi" w:hAnsiTheme="minorHAnsi" w:cstheme="minorHAnsi"/>
-                <w:color w:val="000000"/>
-                <w:sz w:val="24"/>
-                <w:szCs w:val="24"/>
-              </w:rPr>
-            </w:pPr>
-          </w:p>
-        </w:tc>
-        <w:tc>
-          <w:tcPr>
-            <w:tcW w:w="3813" w:type="dxa"/>
-            <w:tcBorders>
-              <w:top w:val="single" w:sz="6" w:space="0" w:color="000000"/>
-              <w:left w:val="single" w:sz="6" w:space="0" w:color="000000"/>
-              <w:bottom w:val="single" w:sz="6" w:space="0" w:color="000000"/>
-            </w:tcBorders>
-            <w:shd w:val="clear" w:color="auto" w:fill="E5E5E5"/>
-          </w:tcPr>
-          <w:p>
-            <w:pPr>
-              <w:pStyle w:val="TableText"/>
-              <w:snapToGrid w:val="0"/>
-              <w:rPr>
-                <w:rFonts w:asciiTheme="minorHAnsi" w:hAnsiTheme="minorHAnsi" w:cstheme="minorHAnsi"/>
-                <w:color w:val="000000"/>
-                <w:sz w:val="24"/>
-                <w:szCs w:val="24"/>
-              </w:rPr>
-            </w:pPr>
-          </w:p>
-        </w:tc>
-        <w:tc>
-          <w:tcPr>
-            <w:tcW w:w="2591" w:type="dxa"/>
-            <w:tcBorders>
-              <w:top w:val="single" w:sz="6" w:space="0" w:color="000000"/>
-              <w:left w:val="single" w:sz="6" w:space="0" w:color="000000"/>
-              <w:bottom w:val="single" w:sz="6" w:space="0" w:color="000000"/>
-              <w:right w:val="single" w:sz="6" w:space="0" w:color="000000"/>
-            </w:tcBorders>
-            <w:shd w:val="clear" w:color="auto" w:fill="E5E5E5"/>
-          </w:tcPr>
-          <w:p>
-            <w:pPr>
-              <w:pStyle w:val="TableText"/>
-              <w:snapToGrid w:val="0"/>
-              <w:rPr>
-                <w:rFonts w:asciiTheme="minorHAnsi" w:hAnsiTheme="minorHAnsi" w:cstheme="minorHAnsi"/>
-                <w:color w:val="000000"/>
-                <w:sz w:val="24"/>
-                <w:szCs w:val="24"/>
-              </w:rPr>
-            </w:pPr>
-          </w:p>
-        </w:tc>
-      </w:tr>
     </w:tbl>
-    <w:p>
-      <w:pPr>
-        <w:rPr>
-          <w:rFonts w:cstheme="minorHAnsi"/>
-          <w:color w:val="000000"/>
-          <w:szCs w:val="24"/>
-          <w:u w:val="single"/>
-        </w:rPr>
-        <w:sectPr>
-          <w:headerReference w:type="default" r:id="rId7"/>
-          <w:footerReference w:type="default" r:id="rId8"/>
-          <w:pgSz w:w="12240" w:h="15840"/>
-          <w:pgMar w:top="1440" w:right="1800" w:bottom="1800" w:left="1800" w:header="720" w:footer="1080" w:gutter="0"/>
-          <w:pgNumType w:fmt="lowerRoman"/>
-          <w:cols w:space="720"/>
-          <w:formProt w:val="0"/>
-          <w:docGrid w:linePitch="360"/>
-        </w:sectPr>
-      </w:pPr>
-      <w:r>
-        <w:rPr>
-          <w:rFonts w:cstheme="minorHAnsi"/>
-          <w:color w:val="000000"/>
-          <w:szCs w:val="24"/>
-          <w:u w:val="single"/>
-        </w:rPr>
-        <w:t xml:space="preserve"> </w:t>
-      </w:r>
-    </w:p>
     <w:p>
       <w:pPr>
         <w:pStyle w:val="TableofContents"/>
@@ -6488,7 +6515,7 @@
                     <pic:cNvPicPr/>
                   </pic:nvPicPr>
                   <pic:blipFill>
-                    <a:blip r:embed="rId9">
+                    <a:blip r:embed="rId7">
                       <a:extLst>
                         <a:ext uri="{28A0092B-C50C-407E-A947-70E740481C1C}">
                           <a14:useLocalDpi xmlns:a14="http://schemas.microsoft.com/office/drawing/2010/main" val="0"/>
@@ -7613,7 +7640,7 @@
                     <pic:cNvPicPr/>
                   </pic:nvPicPr>
                   <pic:blipFill>
-                    <a:blip r:embed="rId10"/>
+                    <a:blip r:embed="rId8"/>
                     <a:stretch>
                       <a:fillRect/>
                     </a:stretch>
@@ -8028,20 +8055,228 @@
       <w:pPr>
         <w:rPr>
           <w:rFonts w:cstheme="minorHAnsi"/>
-          <w:szCs w:val="24"/>
-        </w:rPr>
-      </w:pPr>
-      <w:r>
-        <w:rPr>
-          <w:rFonts w:cstheme="minorHAnsi"/>
           <w:b/>
           <w:bCs/>
           <w:szCs w:val="24"/>
         </w:rPr>
+      </w:pPr>
+      <w:r>
+        <w:rPr>
+          <w:rFonts w:cstheme="minorHAnsi"/>
+          <w:b/>
+          <w:bCs/>
+          <w:szCs w:val="24"/>
+        </w:rPr>
         <w:t>7. Appendices</w:t>
       </w:r>
     </w:p>
+    <w:p>
+      <w:pPr>
+        <w:rPr>
+          <w:rFonts w:cstheme="minorHAnsi"/>
+          <w:szCs w:val="24"/>
+        </w:rPr>
+      </w:pPr>
+      <w:r>
+        <w:rPr>
+          <w:rFonts w:cstheme="minorHAnsi"/>
+          <w:noProof/>
+          <w:szCs w:val="24"/>
+        </w:rPr>
+        <w:lastRenderedPageBreak/>
+        <w:drawing>
+          <wp:inline distT="0" distB="0" distL="0" distR="0" wp14:anchorId="7663F4CF" wp14:editId="142F3BE4">
+            <wp:extent cx="4643755" cy="8863330"/>
+            <wp:effectExtent l="0" t="0" r="4445" b="1270"/>
+            <wp:docPr id="1" name="Picture 1" descr="Diagram&#10;&#10;Description automatically generated"/>
+            <wp:cNvGraphicFramePr>
+              <a:graphicFrameLocks xmlns:a="http://schemas.openxmlformats.org/drawingml/2006/main" noChangeAspect="1"/>
+            </wp:cNvGraphicFramePr>
+            <a:graphic xmlns:a="http://schemas.openxmlformats.org/drawingml/2006/main">
+              <a:graphicData uri="http://schemas.openxmlformats.org/drawingml/2006/picture">
+                <pic:pic xmlns:pic="http://schemas.openxmlformats.org/drawingml/2006/picture">
+                  <pic:nvPicPr>
+                    <pic:cNvPr id="1" name="Picture 1" descr="Diagram&#10;&#10;Description automatically generated"/>
+                    <pic:cNvPicPr/>
+                  </pic:nvPicPr>
+                  <pic:blipFill>
+                    <a:blip r:embed="rId9" cstate="print">
+                      <a:extLst>
+                        <a:ext uri="{28A0092B-C50C-407E-A947-70E740481C1C}">
+                          <a14:useLocalDpi xmlns:a14="http://schemas.microsoft.com/office/drawing/2010/main" val="0"/>
+                        </a:ext>
+                      </a:extLst>
+                    </a:blip>
+                    <a:stretch>
+                      <a:fillRect/>
+                    </a:stretch>
+                  </pic:blipFill>
+                  <pic:spPr>
+                    <a:xfrm>
+                      <a:off x="0" y="0"/>
+                      <a:ext cx="4643755" cy="8863330"/>
+                    </a:xfrm>
+                    <a:prstGeom prst="rect">
+                      <a:avLst/>
+                    </a:prstGeom>
+                  </pic:spPr>
+                </pic:pic>
+              </a:graphicData>
+            </a:graphic>
+          </wp:inline>
+        </w:drawing>
+      </w:r>
+      <w:r>
+        <w:rPr>
+          <w:rFonts w:cstheme="minorHAnsi"/>
+          <w:noProof/>
+          <w:szCs w:val="24"/>
+        </w:rPr>
+        <w:lastRenderedPageBreak/>
+        <w:drawing>
+          <wp:inline distT="0" distB="0" distL="0" distR="0" wp14:anchorId="2401C035" wp14:editId="70743F6A">
+            <wp:extent cx="4191000" cy="8863330"/>
+            <wp:effectExtent l="0" t="0" r="0" b="1270"/>
+            <wp:docPr id="5" name="Picture 5" descr="Chart&#10;&#10;Description automatically generated"/>
+            <wp:cNvGraphicFramePr>
+              <a:graphicFrameLocks xmlns:a="http://schemas.openxmlformats.org/drawingml/2006/main" noChangeAspect="1"/>
+            </wp:cNvGraphicFramePr>
+            <a:graphic xmlns:a="http://schemas.openxmlformats.org/drawingml/2006/main">
+              <a:graphicData uri="http://schemas.openxmlformats.org/drawingml/2006/picture">
+                <pic:pic xmlns:pic="http://schemas.openxmlformats.org/drawingml/2006/picture">
+                  <pic:nvPicPr>
+                    <pic:cNvPr id="5" name="Picture 5" descr="Chart&#10;&#10;Description automatically generated"/>
+                    <pic:cNvPicPr/>
+                  </pic:nvPicPr>
+                  <pic:blipFill>
+                    <a:blip r:embed="rId10" cstate="print">
+                      <a:extLst>
+                        <a:ext uri="{28A0092B-C50C-407E-A947-70E740481C1C}">
+                          <a14:useLocalDpi xmlns:a14="http://schemas.microsoft.com/office/drawing/2010/main" val="0"/>
+                        </a:ext>
+                      </a:extLst>
+                    </a:blip>
+                    <a:stretch>
+                      <a:fillRect/>
+                    </a:stretch>
+                  </pic:blipFill>
+                  <pic:spPr>
+                    <a:xfrm>
+                      <a:off x="0" y="0"/>
+                      <a:ext cx="4191000" cy="8863330"/>
+                    </a:xfrm>
+                    <a:prstGeom prst="rect">
+                      <a:avLst/>
+                    </a:prstGeom>
+                  </pic:spPr>
+                </pic:pic>
+              </a:graphicData>
+            </a:graphic>
+          </wp:inline>
+        </w:drawing>
+      </w:r>
+      <w:r>
+        <w:rPr>
+          <w:rFonts w:cstheme="minorHAnsi"/>
+          <w:noProof/>
+          <w:szCs w:val="24"/>
+        </w:rPr>
+        <w:lastRenderedPageBreak/>
+        <w:drawing>
+          <wp:inline distT="0" distB="0" distL="0" distR="0" wp14:anchorId="4460E165" wp14:editId="3137A433">
+            <wp:extent cx="5194300" cy="8369300"/>
+            <wp:effectExtent l="0" t="0" r="0" b="0"/>
+            <wp:docPr id="6" name="Picture 6" descr="Diagram, schematic&#10;&#10;Description automatically generated"/>
+            <wp:cNvGraphicFramePr>
+              <a:graphicFrameLocks xmlns:a="http://schemas.openxmlformats.org/drawingml/2006/main" noChangeAspect="1"/>
+            </wp:cNvGraphicFramePr>
+            <a:graphic xmlns:a="http://schemas.openxmlformats.org/drawingml/2006/main">
+              <a:graphicData uri="http://schemas.openxmlformats.org/drawingml/2006/picture">
+                <pic:pic xmlns:pic="http://schemas.openxmlformats.org/drawingml/2006/picture">
+                  <pic:nvPicPr>
+                    <pic:cNvPr id="6" name="Picture 6" descr="Diagram, schematic&#10;&#10;Description automatically generated"/>
+                    <pic:cNvPicPr/>
+                  </pic:nvPicPr>
+                  <pic:blipFill>
+                    <a:blip r:embed="rId11">
+                      <a:extLst>
+                        <a:ext uri="{28A0092B-C50C-407E-A947-70E740481C1C}">
+                          <a14:useLocalDpi xmlns:a14="http://schemas.microsoft.com/office/drawing/2010/main" val="0"/>
+                        </a:ext>
+                      </a:extLst>
+                    </a:blip>
+                    <a:stretch>
+                      <a:fillRect/>
+                    </a:stretch>
+                  </pic:blipFill>
+                  <pic:spPr>
+                    <a:xfrm>
+                      <a:off x="0" y="0"/>
+                      <a:ext cx="5194300" cy="8369300"/>
+                    </a:xfrm>
+                    <a:prstGeom prst="rect">
+                      <a:avLst/>
+                    </a:prstGeom>
+                  </pic:spPr>
+                </pic:pic>
+              </a:graphicData>
+            </a:graphic>
+          </wp:inline>
+        </w:drawing>
+      </w:r>
+      <w:r>
+        <w:rPr>
+          <w:rFonts w:cstheme="minorHAnsi"/>
+          <w:noProof/>
+          <w:szCs w:val="24"/>
+        </w:rPr>
+        <w:lastRenderedPageBreak/>
+        <w:drawing>
+          <wp:inline distT="0" distB="0" distL="0" distR="0" wp14:anchorId="418DBBCD" wp14:editId="05C5A156">
+            <wp:extent cx="5274310" cy="2543175"/>
+            <wp:effectExtent l="0" t="0" r="0" b="0"/>
+            <wp:docPr id="7" name="Picture 7" descr="Diagram&#10;&#10;Description automatically generated"/>
+            <wp:cNvGraphicFramePr>
+              <a:graphicFrameLocks xmlns:a="http://schemas.openxmlformats.org/drawingml/2006/main" noChangeAspect="1"/>
+            </wp:cNvGraphicFramePr>
+            <a:graphic xmlns:a="http://schemas.openxmlformats.org/drawingml/2006/main">
+              <a:graphicData uri="http://schemas.openxmlformats.org/drawingml/2006/picture">
+                <pic:pic xmlns:pic="http://schemas.openxmlformats.org/drawingml/2006/picture">
+                  <pic:nvPicPr>
+                    <pic:cNvPr id="7" name="Picture 7" descr="Diagram&#10;&#10;Description automatically generated"/>
+                    <pic:cNvPicPr/>
+                  </pic:nvPicPr>
+                  <pic:blipFill>
+                    <a:blip r:embed="rId12">
+                      <a:extLst>
+                        <a:ext uri="{28A0092B-C50C-407E-A947-70E740481C1C}">
+                          <a14:useLocalDpi xmlns:a14="http://schemas.microsoft.com/office/drawing/2010/main" val="0"/>
+                        </a:ext>
+                      </a:extLst>
+                    </a:blip>
+                    <a:stretch>
+                      <a:fillRect/>
+                    </a:stretch>
+                  </pic:blipFill>
+                  <pic:spPr>
+                    <a:xfrm>
+                      <a:off x="0" y="0"/>
+                      <a:ext cx="5274310" cy="2543175"/>
+                    </a:xfrm>
+                    <a:prstGeom prst="rect">
+                      <a:avLst/>
+                    </a:prstGeom>
+                  </pic:spPr>
+                </pic:pic>
+              </a:graphicData>
+            </a:graphic>
+          </wp:inline>
+        </w:drawing>
+      </w:r>
+    </w:p>
     <w:sectPr>
+      <w:headerReference w:type="default" r:id="rId13"/>
+      <w:footerReference w:type="default" r:id="rId14"/>
       <w:pgSz w:w="11906" w:h="16838"/>
       <w:pgMar w:top="1440" w:right="1800" w:bottom="1440" w:left="1800" w:header="851" w:footer="992" w:gutter="0"/>
       <w:cols w:space="425"/>
@@ -8212,8 +8447,16 @@
                       <w:rPr>
                         <w:rStyle w:val="PageNumber"/>
                       </w:rPr>
-                      <w:t>ii</w:t>
+                      <w:t>i</w:t>
                     </w:r>
+                    <w:proofErr w:type="spellStart"/>
+                    <w:r>
+                      <w:rPr>
+                        <w:rStyle w:val="PageNumber"/>
+                      </w:rPr>
+                      <w:t>i</w:t>
+                    </w:r>
+                    <w:proofErr w:type="spellEnd"/>
                     <w:r>
                       <w:rPr>
                         <w:rStyle w:val="PageNumber"/>

</xml_diff>